<commit_message>
Organize files into subfolders
</commit_message>
<xml_diff>
--- a/Admin/Git_actions.docx
+++ b/Admin/Git_actions.docx
@@ -369,6 +369,83 @@
       </w:pPr>
       <w:r>
         <w:t>Resolve any merge conflicts if they arise.</w:t>
+      </w:r>
+    </w:p>
+    <w:p/>
+    <w:p>
+      <w:pPr>
+        <w:rPr>
+          <w:b/>
+          <w:bCs/>
+          <w:u w:val="single"/>
+        </w:rPr>
+      </w:pPr>
+      <w:r>
+        <w:rPr>
+          <w:b/>
+          <w:bCs/>
+          <w:u w:val="single"/>
+        </w:rPr>
+        <w:lastRenderedPageBreak/>
+        <w:t>Side note</w:t>
+      </w:r>
+      <w:r>
+        <w:rPr>
+          <w:b/>
+          <w:bCs/>
+          <w:u w:val="single"/>
+        </w:rPr>
+        <w:t xml:space="preserve"> on general </w:t>
+      </w:r>
+      <w:r>
+        <w:rPr>
+          <w:b/>
+          <w:bCs/>
+          <w:u w:val="single"/>
+        </w:rPr>
+        <w:t>:</w:t>
+      </w:r>
+      <w:r>
+        <w:rPr>
+          <w:b/>
+          <w:bCs/>
+          <w:u w:val="single"/>
+        </w:rPr>
+        <w:br/>
+      </w:r>
+    </w:p>
+    <w:p>
+      <w:r>
+        <w:t xml:space="preserve">Run these three </w:t>
+      </w:r>
+      <w:proofErr w:type="spellStart"/>
+      <w:r>
+        <w:t>commans</w:t>
+      </w:r>
+      <w:proofErr w:type="spellEnd"/>
+      <w:r>
+        <w:br/>
+      </w:r>
+      <w:r>
+        <w:br/>
+      </w:r>
+      <w:r>
+        <w:t xml:space="preserve">git </w:t>
+      </w:r>
+      <w:proofErr w:type="gramStart"/>
+      <w:r>
+        <w:t>add .</w:t>
+      </w:r>
+      <w:proofErr w:type="gramEnd"/>
+    </w:p>
+    <w:p>
+      <w:r>
+        <w:t>git commit -m "Organize files into subfolders"</w:t>
+      </w:r>
+    </w:p>
+    <w:p>
+      <w:r>
+        <w:t>git push</w:t>
       </w:r>
     </w:p>
     <w:p/>
@@ -2086,6 +2163,36 @@
       <w:shd w:val="clear" w:color="auto" w:fill="E1DFDD"/>
     </w:rPr>
   </w:style>
+  <w:style w:type="paragraph" w:styleId="HTMLPreformatted">
+    <w:name w:val="HTML Preformatted"/>
+    <w:basedOn w:val="Normal"/>
+    <w:link w:val="HTMLPreformattedChar"/>
+    <w:uiPriority w:val="99"/>
+    <w:semiHidden/>
+    <w:unhideWhenUsed/>
+    <w:rsid w:val="003D22BB"/>
+    <w:pPr>
+      <w:spacing w:after="0" w:line="240" w:lineRule="auto"/>
+    </w:pPr>
+    <w:rPr>
+      <w:rFonts w:ascii="Consolas" w:hAnsi="Consolas"/>
+      <w:sz w:val="20"/>
+      <w:szCs w:val="20"/>
+    </w:rPr>
+  </w:style>
+  <w:style w:type="character" w:customStyle="1" w:styleId="HTMLPreformattedChar">
+    <w:name w:val="HTML Preformatted Char"/>
+    <w:basedOn w:val="DefaultParagraphFont"/>
+    <w:link w:val="HTMLPreformatted"/>
+    <w:uiPriority w:val="99"/>
+    <w:semiHidden/>
+    <w:rsid w:val="003D22BB"/>
+    <w:rPr>
+      <w:rFonts w:ascii="Consolas" w:hAnsi="Consolas"/>
+      <w:sz w:val="20"/>
+      <w:szCs w:val="20"/>
+    </w:rPr>
+  </w:style>
 </w:styles>
 </file>
 

</xml_diff>